<commit_message>
Base de datos doc
</commit_message>
<xml_diff>
--- a/doc/Base de datos.docx
+++ b/doc/Base de datos.docx
@@ -282,12 +282,14 @@
           <w:numId w:val="1"/>
         </w:numPr>
         <w:rPr>
-          <w:lang w:val="en-US"/>
-        </w:rPr>
-      </w:pPr>
-      <w:proofErr w:type="spellStart"/>
-      <w:r>
-        <w:rPr>
+          <w:highlight w:val="yellow"/>
+          <w:lang w:val="en-US"/>
+        </w:rPr>
+      </w:pPr>
+      <w:proofErr w:type="spellStart"/>
+      <w:r>
+        <w:rPr>
+          <w:highlight w:val="yellow"/>
           <w:lang w:val="en-US"/>
         </w:rPr>
         <w:t>Foto</w:t>
@@ -295,6 +297,7 @@
       <w:proofErr w:type="spellEnd"/>
       <w:r>
         <w:rPr>
+          <w:highlight w:val="yellow"/>
           <w:lang w:val="en-US"/>
         </w:rPr>
         <w:t xml:space="preserve"> de </w:t>
@@ -302,6 +305,7 @@
       <w:proofErr w:type="spellStart"/>
       <w:r>
         <w:rPr>
+          <w:highlight w:val="yellow"/>
           <w:lang w:val="en-US"/>
         </w:rPr>
         <w:t>perfil</w:t>
@@ -1860,8 +1864,30 @@
           <w:szCs w:val="22"/>
           <w:lang w:val="en-US"/>
         </w:rPr>
-        <w:t>ID libri</w:t>
-      </w:r>
+        <w:t xml:space="preserve">ID </w:t>
+      </w:r>
+      <w:proofErr w:type="spellStart"/>
+      <w:r>
+        <w:rPr>
+          <w:rFonts w:ascii="Arial" w:hAnsi="Arial" w:cs="Arial"/>
+          <w:color w:val="000000"/>
+          <w:sz w:val="22"/>
+          <w:szCs w:val="22"/>
+          <w:lang w:val="en-US"/>
+        </w:rPr>
+        <w:t>libr</w:t>
+      </w:r>
+      <w:r>
+        <w:rPr>
+          <w:rFonts w:ascii="Arial" w:hAnsi="Arial" w:cs="Arial"/>
+          <w:color w:val="000000"/>
+          <w:sz w:val="22"/>
+          <w:szCs w:val="22"/>
+          <w:lang w:val="en-US"/>
+        </w:rPr>
+        <w:t>o</w:t>
+      </w:r>
+      <w:proofErr w:type="spellEnd"/>
     </w:p>
     <w:p>
       <w:pPr>

</xml_diff>